<commit_message>
Updated Changes to add FD of rating and comments
</commit_message>
<xml_diff>
--- a/Justification for normalized relational schemas.docx
+++ b/Justification for normalized relational schemas.docx
@@ -120,7 +120,217 @@
         <w:rPr>
           <w:rFonts w:eastAsia="Arial Unicode MS"/>
         </w:rPr>
-        <w:t>EmailAddress</w:t>
+        <w:t xml:space="preserve">EmailAddress </w:t>
+      </w:r>
+      <w:r>
+        <w:rPr>
+          <w:rFonts w:eastAsia="Arial Unicode MS"/>
+        </w:rPr>
+        <w:t xml:space="preserve">→ </w:t>
+      </w:r>
+      <w:r>
+        <w:t>StudentName, BirthDate, Location, StudentGender</w:t>
+      </w:r>
+      <w:r>
+        <w:rPr>
+          <w:rFonts w:eastAsia="Arial Unicode MS"/>
+        </w:rPr>
+        <w:t>) is a key (super key), satisfying the Boyce-Codd Normal Form.</w:t>
+      </w:r>
+    </w:p>
+    <w:p>
+      <w:pPr>
+        <w:jc w:val="both"/>
+      </w:pPr>
+    </w:p>
+    <w:p>
+      <w:pPr>
+        <w:jc w:val="both"/>
+      </w:pPr>
+      <w:r>
+        <w:rPr>
+          <w:rFonts w:eastAsia="Arial Unicode MS"/>
+        </w:rPr>
+        <w:t xml:space="preserve">R2) Relation 2 contains our </w:t>
+      </w:r>
+      <w:r>
+        <w:rPr>
+          <w:rFonts w:eastAsia="Arial Unicode MS"/>
+        </w:rPr>
+        <w:t>Course</w:t>
+      </w:r>
+      <w:r>
+        <w:rPr>
+          <w:rFonts w:eastAsia="Arial Unicode MS"/>
+        </w:rPr>
+        <w:t xml:space="preserve"> information. Each </w:t>
+      </w:r>
+      <w:r>
+        <w:rPr>
+          <w:rFonts w:eastAsia="Arial Unicode MS"/>
+        </w:rPr>
+        <w:t>course</w:t>
+      </w:r>
+      <w:r>
+        <w:rPr>
+          <w:rFonts w:eastAsia="Arial Unicode MS"/>
+        </w:rPr>
+        <w:t xml:space="preserve"> is identified by their </w:t>
+      </w:r>
+      <w:r>
+        <w:rPr>
+          <w:rFonts w:eastAsia="Arial Unicode MS"/>
+        </w:rPr>
+        <w:t>CourseId number</w:t>
+      </w:r>
+      <w:r>
+        <w:rPr>
+          <w:rFonts w:eastAsia="Arial Unicode MS"/>
+        </w:rPr>
+        <w:t xml:space="preserve">. All other attributes are dependent on this number, therefore our </w:t>
+      </w:r>
+      <w:r>
+        <w:rPr>
+          <w:rFonts w:eastAsia="Arial Unicode MS"/>
+        </w:rPr>
+        <w:t>left-hand</w:t>
+      </w:r>
+      <w:r>
+        <w:rPr>
+          <w:rFonts w:eastAsia="Arial Unicode MS"/>
+        </w:rPr>
+        <w:t xml:space="preserve"> side of our functional dependency (</w:t>
+      </w:r>
+      <w:r>
+        <w:rPr>
+          <w:rFonts w:eastAsia="Arial Unicode MS"/>
+        </w:rPr>
+        <w:t xml:space="preserve">CourseId </w:t>
+      </w:r>
+      <w:r>
+        <w:rPr>
+          <w:rFonts w:eastAsia="Arial Unicode MS"/>
+        </w:rPr>
+        <w:t xml:space="preserve">→ </w:t>
+      </w:r>
+      <w:r>
+        <w:t>CourseName, Overview, Duration, Difficulty, Category, FAQ</w:t>
+      </w:r>
+      <w:r>
+        <w:rPr>
+          <w:rFonts w:eastAsia="Arial Unicode MS"/>
+        </w:rPr>
+        <w:t>) is a key (super key), satisfying the Boyce-Codd Normal Form.</w:t>
+      </w:r>
+    </w:p>
+    <w:p>
+      <w:pPr>
+        <w:jc w:val="both"/>
+      </w:pPr>
+    </w:p>
+    <w:p>
+      <w:pPr>
+        <w:jc w:val="both"/>
+      </w:pPr>
+      <w:r>
+        <w:rPr>
+          <w:rFonts w:eastAsia="Arial Unicode MS"/>
+        </w:rPr>
+        <w:t>R3) Relation 3 contains all the information pertinent to the</w:t>
+      </w:r>
+      <w:r>
+        <w:rPr>
+          <w:rFonts w:eastAsia="Arial Unicode MS"/>
+        </w:rPr>
+        <w:t xml:space="preserve"> University</w:t>
+      </w:r>
+      <w:r>
+        <w:rPr>
+          <w:rFonts w:eastAsia="Arial Unicode MS"/>
+        </w:rPr>
+        <w:t xml:space="preserve">. Each </w:t>
+      </w:r>
+      <w:r>
+        <w:rPr>
+          <w:rFonts w:eastAsia="Arial Unicode MS"/>
+        </w:rPr>
+        <w:t>University</w:t>
+      </w:r>
+      <w:r>
+        <w:rPr>
+          <w:rFonts w:eastAsia="Arial Unicode MS"/>
+        </w:rPr>
+        <w:t xml:space="preserve"> is identified by the </w:t>
+      </w:r>
+      <w:r>
+        <w:t xml:space="preserve">UniversityId </w:t>
+      </w:r>
+      <w:r>
+        <w:rPr>
+          <w:rFonts w:eastAsia="Arial Unicode MS"/>
+        </w:rPr>
+        <w:t xml:space="preserve">number. The rest of the attributes in the relation are all dependent on the </w:t>
+      </w:r>
+      <w:r>
+        <w:t xml:space="preserve">UniversityId </w:t>
+      </w:r>
+      <w:r>
+        <w:rPr>
+          <w:rFonts w:eastAsia="Arial Unicode MS"/>
+        </w:rPr>
+        <w:t xml:space="preserve">number, therefore the </w:t>
+      </w:r>
+      <w:r>
+        <w:rPr>
+          <w:rFonts w:eastAsia="Arial Unicode MS"/>
+        </w:rPr>
+        <w:t>left-hand</w:t>
+      </w:r>
+      <w:r>
+        <w:rPr>
+          <w:rFonts w:eastAsia="Arial Unicode MS"/>
+        </w:rPr>
+        <w:t xml:space="preserve"> side of our functional dependency (</w:t>
+      </w:r>
+      <w:r>
+        <w:t xml:space="preserve">UniversityId </w:t>
+      </w:r>
+      <w:r>
+        <w:rPr>
+          <w:rFonts w:eastAsia="Arial Unicode MS"/>
+        </w:rPr>
+        <w:t xml:space="preserve">→ </w:t>
+      </w:r>
+      <w:r>
+        <w:t>UniversityName, Description</w:t>
+      </w:r>
+      <w:r>
+        <w:rPr>
+          <w:rFonts w:eastAsia="Arial Unicode MS"/>
+        </w:rPr>
+        <w:t>) is a key (super key) which satisfies the Boyce-Codd Normal Form.</w:t>
+      </w:r>
+    </w:p>
+    <w:p>
+      <w:pPr>
+        <w:jc w:val="both"/>
+      </w:pPr>
+    </w:p>
+    <w:p>
+      <w:pPr>
+        <w:jc w:val="both"/>
+      </w:pPr>
+      <w:r>
+        <w:rPr>
+          <w:rFonts w:eastAsia="Arial Unicode MS"/>
+        </w:rPr>
+        <w:t xml:space="preserve">R4) Relation 4 contains the information pertinent to </w:t>
+      </w:r>
+      <w:r>
+        <w:rPr>
+          <w:rFonts w:eastAsia="Arial Unicode MS"/>
+        </w:rPr>
+        <w:t>an</w:t>
       </w:r>
       <w:r>
         <w:rPr>
@@ -132,68 +342,95 @@
         <w:rPr>
           <w:rFonts w:eastAsia="Arial Unicode MS"/>
         </w:rPr>
+        <w:t>Instructor</w:t>
+      </w:r>
+      <w:r>
+        <w:rPr>
+          <w:rFonts w:eastAsia="Arial Unicode MS"/>
+        </w:rPr>
+        <w:t xml:space="preserve"> is identified by the </w:t>
+      </w:r>
+      <w:r>
+        <w:t xml:space="preserve">InstructorId </w:t>
+      </w:r>
+      <w:r>
+        <w:rPr>
+          <w:rFonts w:eastAsia="Arial Unicode MS"/>
+        </w:rPr>
+        <w:t>number</w:t>
+      </w:r>
+      <w:r>
+        <w:rPr>
+          <w:rFonts w:eastAsia="Arial Unicode MS"/>
+        </w:rPr>
+        <w:t xml:space="preserve">, therefore the </w:t>
+      </w:r>
+      <w:r>
+        <w:rPr>
+          <w:rFonts w:eastAsia="Arial Unicode MS"/>
+        </w:rPr>
+        <w:t>left-hand</w:t>
+      </w:r>
+      <w:r>
+        <w:rPr>
+          <w:rFonts w:eastAsia="Arial Unicode MS"/>
+        </w:rPr>
+        <w:t xml:space="preserve"> side of the functional dependency (</w:t>
+      </w:r>
+      <w:r>
+        <w:t xml:space="preserve">InstructorId </w:t>
+      </w:r>
+      <w:r>
+        <w:rPr>
+          <w:rFonts w:eastAsia="Arial Unicode MS"/>
+        </w:rPr>
         <w:t xml:space="preserve">→ </w:t>
       </w:r>
       <w:r>
-        <w:t>StudentName, BirthDate, Location, StudentGender</w:t>
-      </w:r>
-      <w:r>
-        <w:rPr>
-          <w:rFonts w:eastAsia="Arial Unicode MS"/>
-        </w:rPr>
-        <w:t>) is a key (super key), satisfying the Boyce-Codd Normal Form.</w:t>
-      </w:r>
-    </w:p>
-    <w:p>
-      <w:pPr>
-        <w:jc w:val="both"/>
-      </w:pPr>
-    </w:p>
-    <w:p>
-      <w:pPr>
-        <w:jc w:val="both"/>
-      </w:pPr>
-      <w:r>
-        <w:rPr>
-          <w:rFonts w:eastAsia="Arial Unicode MS"/>
-        </w:rPr>
-        <w:t xml:space="preserve">R2) Relation 2 contains our </w:t>
-      </w:r>
-      <w:r>
-        <w:rPr>
-          <w:rFonts w:eastAsia="Arial Unicode MS"/>
-        </w:rPr>
-        <w:t>Course</w:t>
-      </w:r>
-      <w:r>
-        <w:rPr>
-          <w:rFonts w:eastAsia="Arial Unicode MS"/>
-        </w:rPr>
-        <w:t xml:space="preserve"> information. Each </w:t>
-      </w:r>
-      <w:r>
-        <w:rPr>
-          <w:rFonts w:eastAsia="Arial Unicode MS"/>
-        </w:rPr>
-        <w:t>course</w:t>
-      </w:r>
-      <w:r>
-        <w:rPr>
-          <w:rFonts w:eastAsia="Arial Unicode MS"/>
-        </w:rPr>
-        <w:t xml:space="preserve"> is identified by their </w:t>
-      </w:r>
-      <w:r>
-        <w:rPr>
-          <w:rFonts w:eastAsia="Arial Unicode MS"/>
-        </w:rPr>
-        <w:t>CourseId number</w:t>
-      </w:r>
-      <w:r>
-        <w:rPr>
-          <w:rFonts w:eastAsia="Arial Unicode MS"/>
-        </w:rPr>
-        <w:t xml:space="preserve">. All other attributes are dependent on this number, therefore our </w:t>
+        <w:t>InstructorName, InstructorGender, Specialization</w:t>
+      </w:r>
+      <w:r>
+        <w:rPr>
+          <w:rFonts w:eastAsia="Arial Unicode MS"/>
+        </w:rPr>
+        <w:t>) is a key (super key) which satisfies the Boyce-Codd Normal Form. change</w:t>
+      </w:r>
+    </w:p>
+    <w:p>
+      <w:pPr>
+        <w:jc w:val="both"/>
+      </w:pPr>
+    </w:p>
+    <w:p>
+      <w:pPr>
+        <w:jc w:val="both"/>
+      </w:pPr>
+      <w:r>
+        <w:rPr>
+          <w:rFonts w:eastAsia="Arial Unicode MS"/>
+        </w:rPr>
+        <w:t xml:space="preserve">R5) Relation 5 contains all the information for the </w:t>
+      </w:r>
+      <w:r>
+        <w:rPr>
+          <w:rFonts w:eastAsia="Arial Unicode MS"/>
+        </w:rPr>
+        <w:t>Transaction</w:t>
+      </w:r>
+      <w:r>
+        <w:rPr>
+          <w:rFonts w:eastAsia="Arial Unicode MS"/>
+        </w:rPr>
+        <w:t xml:space="preserve">. All the attributes in this relation are dependent on the </w:t>
+      </w:r>
+      <w:r>
+        <w:t>TransactionId</w:t>
+      </w:r>
+      <w:r>
+        <w:rPr>
+          <w:rFonts w:eastAsia="Arial Unicode MS"/>
+        </w:rPr>
+        <w:t xml:space="preserve">, therefore the </w:t>
       </w:r>
       <w:r>
         <w:rPr>
@@ -205,13 +442,16 @@
         <w:rPr>
           <w:rFonts w:eastAsia="Arial Unicode MS"/>
         </w:rPr>
-        <w:t xml:space="preserve"> side of our functional dependency (</w:t>
-      </w:r>
-      <w:r>
-        <w:rPr>
-          <w:rFonts w:eastAsia="Arial Unicode MS"/>
-        </w:rPr>
-        <w:t xml:space="preserve">CourseId </w:t>
+        <w:t xml:space="preserve"> side of the functional dependency (</w:t>
+      </w:r>
+      <w:r>
+        <w:t>TransactionId</w:t>
+      </w:r>
+      <w:r>
+        <w:rPr>
+          <w:rFonts w:eastAsia="Arial Unicode MS"/>
+        </w:rPr>
+        <w:t xml:space="preserve"> </w:t>
       </w:r>
       <w:r>
         <w:rPr>
@@ -220,86 +460,68 @@
         <w:t xml:space="preserve">→ </w:t>
       </w:r>
       <w:r>
-        <w:t>CourseName, Overview, Duration, Difficulty, Category, FAQ</w:t>
-      </w:r>
-      <w:r>
-        <w:rPr>
-          <w:rFonts w:eastAsia="Arial Unicode MS"/>
-        </w:rPr>
-        <w:t>) is a key (super key), satisfying the Boyce-Codd Normal Form.</w:t>
-      </w:r>
-    </w:p>
-    <w:p>
-      <w:pPr>
-        <w:jc w:val="both"/>
-      </w:pPr>
-    </w:p>
-    <w:p>
-      <w:pPr>
-        <w:jc w:val="both"/>
-      </w:pPr>
-      <w:r>
-        <w:rPr>
-          <w:rFonts w:eastAsia="Arial Unicode MS"/>
-        </w:rPr>
-        <w:t>R3) Relation 3 contains all the information pertinent to the</w:t>
-      </w:r>
-      <w:r>
-        <w:rPr>
-          <w:rFonts w:eastAsia="Arial Unicode MS"/>
-        </w:rPr>
-        <w:t xml:space="preserve"> University</w:t>
-      </w:r>
-      <w:r>
-        <w:rPr>
-          <w:rFonts w:eastAsia="Arial Unicode MS"/>
-        </w:rPr>
-        <w:t xml:space="preserve">. Each </w:t>
-      </w:r>
-      <w:r>
-        <w:rPr>
-          <w:rFonts w:eastAsia="Arial Unicode MS"/>
-        </w:rPr>
-        <w:t>University</w:t>
-      </w:r>
-      <w:r>
-        <w:rPr>
-          <w:rFonts w:eastAsia="Arial Unicode MS"/>
-        </w:rPr>
-        <w:t xml:space="preserve"> is identified by the </w:t>
-      </w:r>
-      <w:r>
-        <w:t xml:space="preserve">UniversityId </w:t>
-      </w:r>
-      <w:r>
-        <w:rPr>
-          <w:rFonts w:eastAsia="Arial Unicode MS"/>
-        </w:rPr>
-        <w:t xml:space="preserve">number. The rest of the attributes in the relation are all dependent on the </w:t>
-      </w:r>
-      <w:r>
-        <w:t xml:space="preserve">UniversityId </w:t>
-      </w:r>
-      <w:r>
-        <w:rPr>
-          <w:rFonts w:eastAsia="Arial Unicode MS"/>
-        </w:rPr>
-        <w:t xml:space="preserve">number, therefore the </w:t>
-      </w:r>
-      <w:r>
-        <w:rPr>
-          <w:rFonts w:eastAsia="Arial Unicode MS"/>
-        </w:rPr>
-        <w:t>left-hand</w:t>
-      </w:r>
-      <w:r>
-        <w:rPr>
-          <w:rFonts w:eastAsia="Arial Unicode MS"/>
-        </w:rPr>
-        <w:t xml:space="preserve"> side of our functional dependency (</w:t>
-      </w:r>
-      <w:r>
-        <w:t xml:space="preserve">UniversityId </w:t>
+        <w:t>Timestamp, TransactionStatus</w:t>
+      </w:r>
+      <w:r>
+        <w:t>) is a key (super key) which satisfies the Boyce-Codd Normal Form.</w:t>
+      </w:r>
+    </w:p>
+    <w:p>
+      <w:pPr>
+        <w:jc w:val="both"/>
+      </w:pPr>
+    </w:p>
+    <w:p>
+      <w:pPr>
+        <w:jc w:val="both"/>
+      </w:pPr>
+      <w:r>
+        <w:rPr>
+          <w:rFonts w:eastAsia="Arial Unicode MS"/>
+        </w:rPr>
+        <w:t>R6) Relation 6 conta</w:t>
+      </w:r>
+      <w:r>
+        <w:rPr>
+          <w:rFonts w:eastAsia="Arial Unicode MS"/>
+        </w:rPr>
+        <w:t xml:space="preserve">ins </w:t>
+      </w:r>
+      <w:r>
+        <w:rPr>
+          <w:rFonts w:eastAsia="Arial Unicode MS"/>
+        </w:rPr>
+        <w:t xml:space="preserve">all the information </w:t>
+      </w:r>
+      <w:r>
+        <w:rPr>
+          <w:rFonts w:eastAsia="Arial Unicode MS"/>
+        </w:rPr>
+        <w:t>of CreditCard</w:t>
+      </w:r>
+      <w:r>
+        <w:rPr>
+          <w:rFonts w:eastAsia="Arial Unicode MS"/>
+        </w:rPr>
+        <w:t xml:space="preserve">. </w:t>
+      </w:r>
+      <w:r>
+        <w:rPr>
+          <w:rFonts w:eastAsia="Arial Unicode MS"/>
+        </w:rPr>
+        <w:t xml:space="preserve">All the attributes in this relation are dependent on the </w:t>
+      </w:r>
+      <w:r>
+        <w:t>CreditCardNo</w:t>
+      </w:r>
+      <w:r>
+        <w:rPr>
+          <w:rFonts w:eastAsia="Arial Unicode MS"/>
+        </w:rPr>
+        <w:t>, therefore the left-hand side of the functional dependency (</w:t>
+      </w:r>
+      <w:r>
+        <w:t xml:space="preserve">CreditCardNo </w:t>
       </w:r>
       <w:r>
         <w:rPr>
@@ -308,243 +530,6 @@
         <w:t xml:space="preserve">→ </w:t>
       </w:r>
       <w:r>
-        <w:t>UniversityName, Description</w:t>
-      </w:r>
-      <w:r>
-        <w:rPr>
-          <w:rFonts w:eastAsia="Arial Unicode MS"/>
-        </w:rPr>
-        <w:t>) is a key (super key) which satisfies the Boyce-Codd Normal Form.</w:t>
-      </w:r>
-    </w:p>
-    <w:p>
-      <w:pPr>
-        <w:jc w:val="both"/>
-      </w:pPr>
-    </w:p>
-    <w:p>
-      <w:pPr>
-        <w:jc w:val="both"/>
-      </w:pPr>
-      <w:r>
-        <w:rPr>
-          <w:rFonts w:eastAsia="Arial Unicode MS"/>
-        </w:rPr>
-        <w:t xml:space="preserve">R4) Relation 4 contains the information pertinent to </w:t>
-      </w:r>
-      <w:r>
-        <w:rPr>
-          <w:rFonts w:eastAsia="Arial Unicode MS"/>
-        </w:rPr>
-        <w:t>an</w:t>
-      </w:r>
-      <w:r>
-        <w:rPr>
-          <w:rFonts w:eastAsia="Arial Unicode MS"/>
-        </w:rPr>
-        <w:t xml:space="preserve"> </w:t>
-      </w:r>
-      <w:r>
-        <w:rPr>
-          <w:rFonts w:eastAsia="Arial Unicode MS"/>
-        </w:rPr>
-        <w:t>Instructor</w:t>
-      </w:r>
-      <w:r>
-        <w:rPr>
-          <w:rFonts w:eastAsia="Arial Unicode MS"/>
-        </w:rPr>
-        <w:t xml:space="preserve"> </w:t>
-      </w:r>
-      <w:r>
-        <w:rPr>
-          <w:rFonts w:eastAsia="Arial Unicode MS"/>
-        </w:rPr>
-        <w:t xml:space="preserve">is identified by the </w:t>
-      </w:r>
-      <w:r>
-        <w:t>Instructor</w:t>
-      </w:r>
-      <w:r>
-        <w:t xml:space="preserve">Id </w:t>
-      </w:r>
-      <w:r>
-        <w:rPr>
-          <w:rFonts w:eastAsia="Arial Unicode MS"/>
-        </w:rPr>
-        <w:t>number</w:t>
-      </w:r>
-      <w:r>
-        <w:rPr>
-          <w:rFonts w:eastAsia="Arial Unicode MS"/>
-        </w:rPr>
-        <w:t xml:space="preserve">, therefore the </w:t>
-      </w:r>
-      <w:r>
-        <w:rPr>
-          <w:rFonts w:eastAsia="Arial Unicode MS"/>
-        </w:rPr>
-        <w:t>left-hand</w:t>
-      </w:r>
-      <w:r>
-        <w:rPr>
-          <w:rFonts w:eastAsia="Arial Unicode MS"/>
-        </w:rPr>
-        <w:t xml:space="preserve"> side of the functional dependency (</w:t>
-      </w:r>
-      <w:r>
-        <w:t xml:space="preserve">InstructorId </w:t>
-      </w:r>
-      <w:r>
-        <w:rPr>
-          <w:rFonts w:eastAsia="Arial Unicode MS"/>
-        </w:rPr>
-        <w:t xml:space="preserve">→ </w:t>
-      </w:r>
-      <w:r>
-        <w:t>InstructorName, InstructorGender, Specialization</w:t>
-      </w:r>
-      <w:r>
-        <w:rPr>
-          <w:rFonts w:eastAsia="Arial Unicode MS"/>
-        </w:rPr>
-        <w:t>) is a key (super key) which satisfies the Boyce-Codd Normal Form. change</w:t>
-      </w:r>
-    </w:p>
-    <w:p>
-      <w:pPr>
-        <w:jc w:val="both"/>
-      </w:pPr>
-    </w:p>
-    <w:p>
-      <w:pPr>
-        <w:jc w:val="both"/>
-      </w:pPr>
-      <w:r>
-        <w:rPr>
-          <w:rFonts w:eastAsia="Arial Unicode MS"/>
-        </w:rPr>
-        <w:t xml:space="preserve">R5) Relation 5 contains all the information for the </w:t>
-      </w:r>
-      <w:r>
-        <w:rPr>
-          <w:rFonts w:eastAsia="Arial Unicode MS"/>
-        </w:rPr>
-        <w:t>Transaction</w:t>
-      </w:r>
-      <w:r>
-        <w:rPr>
-          <w:rFonts w:eastAsia="Arial Unicode MS"/>
-        </w:rPr>
-        <w:t xml:space="preserve">. All the attributes in this relation are dependent on the </w:t>
-      </w:r>
-      <w:r>
-        <w:t>TransactionId</w:t>
-      </w:r>
-      <w:r>
-        <w:rPr>
-          <w:rFonts w:eastAsia="Arial Unicode MS"/>
-        </w:rPr>
-        <w:t xml:space="preserve">, therefore the </w:t>
-      </w:r>
-      <w:r>
-        <w:rPr>
-          <w:rFonts w:eastAsia="Arial Unicode MS"/>
-        </w:rPr>
-        <w:t>left-hand</w:t>
-      </w:r>
-      <w:r>
-        <w:rPr>
-          <w:rFonts w:eastAsia="Arial Unicode MS"/>
-        </w:rPr>
-        <w:t xml:space="preserve"> side of the functional dependency (</w:t>
-      </w:r>
-      <w:r>
-        <w:t>TransactionId</w:t>
-      </w:r>
-      <w:r>
-        <w:rPr>
-          <w:rFonts w:eastAsia="Arial Unicode MS"/>
-        </w:rPr>
-        <w:t xml:space="preserve"> </w:t>
-      </w:r>
-      <w:r>
-        <w:rPr>
-          <w:rFonts w:eastAsia="Arial Unicode MS"/>
-        </w:rPr>
-        <w:t xml:space="preserve">→ </w:t>
-      </w:r>
-      <w:r>
-        <w:t>Timestamp, TransactionStatus</w:t>
-      </w:r>
-      <w:r>
-        <w:t>) is a key (super key) which satisfies the Boyce-Codd Normal Form.</w:t>
-      </w:r>
-    </w:p>
-    <w:p>
-      <w:pPr>
-        <w:jc w:val="both"/>
-      </w:pPr>
-    </w:p>
-    <w:p>
-      <w:pPr>
-        <w:jc w:val="both"/>
-      </w:pPr>
-      <w:r>
-        <w:rPr>
-          <w:rFonts w:eastAsia="Arial Unicode MS"/>
-        </w:rPr>
-        <w:t>R6) Relation 6 conta</w:t>
-      </w:r>
-      <w:r>
-        <w:rPr>
-          <w:rFonts w:eastAsia="Arial Unicode MS"/>
-        </w:rPr>
-        <w:t xml:space="preserve">ins </w:t>
-      </w:r>
-      <w:r>
-        <w:rPr>
-          <w:rFonts w:eastAsia="Arial Unicode MS"/>
-        </w:rPr>
-        <w:t xml:space="preserve">all the information </w:t>
-      </w:r>
-      <w:r>
-        <w:rPr>
-          <w:rFonts w:eastAsia="Arial Unicode MS"/>
-        </w:rPr>
-        <w:t>of CreditCard</w:t>
-      </w:r>
-      <w:r>
-        <w:rPr>
-          <w:rFonts w:eastAsia="Arial Unicode MS"/>
-        </w:rPr>
-        <w:t xml:space="preserve">. </w:t>
-      </w:r>
-      <w:r>
-        <w:rPr>
-          <w:rFonts w:eastAsia="Arial Unicode MS"/>
-        </w:rPr>
-        <w:t xml:space="preserve">All the attributes in this relation are dependent on the </w:t>
-      </w:r>
-      <w:r>
-        <w:t>CreditCardNo</w:t>
-      </w:r>
-      <w:r>
-        <w:rPr>
-          <w:rFonts w:eastAsia="Arial Unicode MS"/>
-        </w:rPr>
-        <w:t>, therefore the left-hand side of the functional dependency (</w:t>
-      </w:r>
-      <w:r>
-        <w:t xml:space="preserve">CreditCardNo </w:t>
-      </w:r>
-      <w:r>
-        <w:rPr>
-          <w:rFonts w:eastAsia="Arial Unicode MS"/>
-        </w:rPr>
-        <w:t xml:space="preserve">→ </w:t>
-      </w:r>
-      <w:r>
         <w:t>NameOnCard, CVV, ExpiryDate) is a key (super key) which satisfies the Boyce-Codd Normal Form.</w:t>
       </w:r>
     </w:p>
@@ -561,28 +546,127 @@
         <w:rPr>
           <w:rFonts w:eastAsia="Arial Unicode MS"/>
         </w:rPr>
-        <w:t xml:space="preserve">R7) </w:t>
-      </w:r>
-      <w:r>
-        <w:rPr>
-          <w:color w:val="auto"/>
-        </w:rPr>
-        <w:t xml:space="preserve">Relation 7 contains all the information that links all the above relations together. The </w:t>
-      </w:r>
-      <w:r>
-        <w:t xml:space="preserve">CourseId </w:t>
-      </w:r>
-      <w:r>
-        <w:rPr>
-          <w:color w:val="auto"/>
-        </w:rPr>
-        <w:t>number can be used to uniquely identify every attribute of that tuple. Therefore, the left-hand side of our functional dependency (</w:t>
-      </w:r>
-      <w:r>
-        <w:t xml:space="preserve">CourseId </w:t>
+        <w:t>R7</w:t>
       </w:r>
       <w:bookmarkStart w:id="1" w:name="_GoBack"/>
       <w:bookmarkEnd w:id="1"/>
+      <w:r>
+        <w:rPr>
+          <w:rFonts w:eastAsia="Arial Unicode MS"/>
+        </w:rPr>
+        <w:t>) Relation 7</w:t>
+      </w:r>
+      <w:r>
+        <w:rPr>
+          <w:rFonts w:eastAsia="Arial Unicode MS"/>
+        </w:rPr>
+        <w:t xml:space="preserve"> contains all the information </w:t>
+      </w:r>
+      <w:r>
+        <w:rPr>
+          <w:rFonts w:eastAsia="Arial Unicode MS"/>
+        </w:rPr>
+        <w:t xml:space="preserve">of course </w:t>
+      </w:r>
+      <w:r>
+        <w:rPr>
+          <w:rFonts w:eastAsia="Arial Unicode MS"/>
+        </w:rPr>
+        <w:t>Ratings and Comment</w:t>
+      </w:r>
+      <w:r>
+        <w:rPr>
+          <w:rFonts w:eastAsia="Arial Unicode MS"/>
+        </w:rPr>
+        <w:t>s provided by student</w:t>
+      </w:r>
+      <w:r>
+        <w:rPr>
+          <w:rFonts w:eastAsia="Arial Unicode MS"/>
+        </w:rPr>
+        <w:t>. All the attributes in this relation are dependent on the</w:t>
+      </w:r>
+      <w:r>
+        <w:t xml:space="preserve"> EmailAddress and CourseId</w:t>
+      </w:r>
+      <w:r>
+        <w:rPr>
+          <w:rFonts w:eastAsia="Arial Unicode MS"/>
+        </w:rPr>
+        <w:t>, therefore the left-hand side of the functional dependency (</w:t>
+      </w:r>
+      <w:r>
+        <w:t>EmailAddress</w:t>
+      </w:r>
+      <w:r>
+        <w:t xml:space="preserve">, </w:t>
+      </w:r>
+      <w:r>
+        <w:t xml:space="preserve">CourseId </w:t>
+      </w:r>
+      <w:r>
+        <w:rPr>
+          <w:rFonts w:eastAsia="Arial Unicode MS"/>
+        </w:rPr>
+        <w:t xml:space="preserve">→ </w:t>
+      </w:r>
+      <w:r>
+        <w:t>RateStars, Comments</w:t>
+      </w:r>
+      <w:r>
+        <w:t>) is a key (super key) which satisfies the Boyce-Codd Normal Form.</w:t>
+      </w:r>
+    </w:p>
+    <w:p>
+      <w:pPr>
+        <w:jc w:val="both"/>
+      </w:pPr>
+    </w:p>
+    <w:p>
+      <w:pPr>
+        <w:jc w:val="both"/>
+      </w:pPr>
+    </w:p>
+    <w:p>
+      <w:pPr>
+        <w:jc w:val="both"/>
+      </w:pPr>
+      <w:r>
+        <w:rPr>
+          <w:rFonts w:eastAsia="Arial Unicode MS"/>
+        </w:rPr>
+        <w:t>R8</w:t>
+      </w:r>
+      <w:r>
+        <w:rPr>
+          <w:rFonts w:eastAsia="Arial Unicode MS"/>
+        </w:rPr>
+        <w:t xml:space="preserve">) </w:t>
+      </w:r>
+      <w:r>
+        <w:rPr>
+          <w:color w:val="auto"/>
+        </w:rPr>
+        <w:t>Relation 8</w:t>
+      </w:r>
+      <w:r>
+        <w:rPr>
+          <w:color w:val="auto"/>
+        </w:rPr>
+        <w:t xml:space="preserve"> contains all the information that links all the above relations together. The </w:t>
+      </w:r>
+      <w:r>
+        <w:t xml:space="preserve">CourseId </w:t>
+      </w:r>
+      <w:r>
+        <w:rPr>
+          <w:color w:val="auto"/>
+        </w:rPr>
+        <w:t>number can be used to uniquely identify every attribute of that tuple. Therefore, the left-hand side of our functional dependency (</w:t>
+      </w:r>
+      <w:r>
+        <w:t xml:space="preserve">CourseId </w:t>
+      </w:r>
       <w:r>
         <w:rPr>
           <w:rFonts w:eastAsia="Arial Unicode MS"/>

</xml_diff>